<commit_message>
Updated QA Manual with new changes
</commit_message>
<xml_diff>
--- a/QA Manual.docx
+++ b/QA Manual.docx
@@ -11,8 +11,6 @@
           <w:lang w:val="en-US"/>
         </w:rPr>
       </w:pPr>
-      <w:bookmarkStart w:id="0" w:name="_GoBack"/>
-      <w:bookmarkEnd w:id="0"/>
       <w:r>
         <w:rPr>
           <w:lang w:val="en-US"/>
@@ -34,6 +32,22 @@
           <w:lang w:val="en-US"/>
         </w:rPr>
         <w:t>Text for students</w:t>
+      </w:r>
+    </w:p>
+    <w:p>
+      <w:pPr>
+        <w:spacing w:after="0"/>
+        <w:ind w:firstLine="709"/>
+        <w:jc w:val="both"/>
+        <w:rPr>
+          <w:lang w:val="en-US"/>
+        </w:rPr>
+      </w:pPr>
+      <w:r>
+        <w:rPr>
+          <w:lang w:val="en-US"/>
+        </w:rPr>
+        <w:t xml:space="preserve">2 </w:t>
       </w:r>
     </w:p>
     <w:sectPr>

</xml_diff>

<commit_message>
Added Hello world line to QA Manual
</commit_message>
<xml_diff>
--- a/QA Manual.docx
+++ b/QA Manual.docx
@@ -55,6 +55,19 @@
         <w:spacing w:after="0"/>
         <w:ind w:firstLine="709"/>
         <w:jc w:val="both"/>
+      </w:pPr>
+      <w:r>
+        <w:rPr>
+          <w:lang w:val="en-US"/>
+        </w:rPr>
+        <w:t>New changes</w:t>
+      </w:r>
+    </w:p>
+    <w:p>
+      <w:pPr>
+        <w:spacing w:after="0"/>
+        <w:ind w:firstLine="709"/>
+        <w:jc w:val="both"/>
         <w:rPr>
           <w:lang w:val="en-US"/>
         </w:rPr>
@@ -63,7 +76,7 @@
         <w:rPr>
           <w:lang w:val="en-US"/>
         </w:rPr>
-        <w:t>New changes</w:t>
+        <w:t>Hello world</w:t>
       </w:r>
     </w:p>
     <w:sectPr>

</xml_diff>